<commit_message>
latest document for reference
</commit_message>
<xml_diff>
--- a/Reference docs/parallel-execution-setup-using-circleci-github-cypress-cloud.docx
+++ b/Reference docs/parallel-execution-setup-using-circleci-github-cypress-cloud.docx
@@ -3971,7 +3971,15 @@
       <w:pPr>
         <w:pStyle w:val="ListParagraph"/>
         <w:ind w:left="1080"/>
-      </w:pPr>
+        <w:rPr>
+          <w:rFonts w:ascii="Consolas" w:eastAsia="Times New Roman" w:hAnsi="Consolas" w:cs="Times New Roman"/>
+          <w:color w:val="6A9955"/>
+          <w:sz w:val="21"/>
+          <w:szCs w:val="21"/>
+          <w:lang w:eastAsia="en-IN"/>
+        </w:rPr>
+      </w:pPr>
+      <w:proofErr w:type="gramStart"/>
       <w:r>
         <w:rPr>
           <w:rFonts w:ascii="Consolas" w:eastAsia="Times New Roman" w:hAnsi="Consolas" w:cs="Times New Roman"/>
@@ -3982,6 +3990,7 @@
         </w:rPr>
         <w:t>parallelism</w:t>
       </w:r>
+      <w:proofErr w:type="gramEnd"/>
       <w:r>
         <w:rPr>
           <w:rFonts w:ascii="Consolas" w:eastAsia="Times New Roman" w:hAnsi="Consolas" w:cs="Times New Roman"/>
@@ -4021,19 +4030,620 @@
           <w:lang w:eastAsia="en-IN"/>
         </w:rPr>
         <w:t># Uses 4</w:t>
+      </w:r>
+      <w:r>
+        <w:rPr>
+          <w:rFonts w:ascii="Consolas" w:eastAsia="Times New Roman" w:hAnsi="Consolas" w:cs="Times New Roman"/>
+          <w:color w:val="6A9955"/>
+          <w:sz w:val="21"/>
+          <w:szCs w:val="21"/>
+          <w:lang w:eastAsia="en-IN"/>
+        </w:rPr>
+        <w:t xml:space="preserve"> parallel instances</w:t>
+      </w:r>
+    </w:p>
+    <w:p>
+      <w:pPr>
+        <w:pStyle w:val="ListParagraph"/>
+        <w:ind w:left="1080"/>
+      </w:pPr>
+    </w:p>
+    <w:p>
+      <w:pPr>
+        <w:pStyle w:val="ListParagraph"/>
+        <w:ind w:left="1080"/>
+      </w:pPr>
+    </w:p>
+    <w:p>
+      <w:pPr>
+        <w:pStyle w:val="ListParagraph"/>
+        <w:ind w:left="1080"/>
+      </w:pPr>
+      <w:r>
+        <w:t>Once all setup is done as per above conditions, lets create a scaffold examples in the e2e folder and commit those tests to the repository</w:t>
+      </w:r>
+    </w:p>
+    <w:p>
+      <w:pPr>
+        <w:pStyle w:val="ListParagraph"/>
+        <w:ind w:left="1080"/>
+      </w:pPr>
+    </w:p>
+    <w:p>
+      <w:pPr>
+        <w:pStyle w:val="ListParagraph"/>
+        <w:ind w:left="1080"/>
+      </w:pPr>
+      <w:proofErr w:type="spellStart"/>
+      <w:r>
+        <w:t>Automatotically</w:t>
+      </w:r>
+      <w:proofErr w:type="spellEnd"/>
+      <w:r>
+        <w:t xml:space="preserve"> your tests run through the </w:t>
+      </w:r>
+      <w:proofErr w:type="spellStart"/>
+      <w:r>
+        <w:t>circleci</w:t>
+      </w:r>
+      <w:proofErr w:type="spellEnd"/>
+      <w:r>
+        <w:t xml:space="preserve"> and update those results in the cypress cloud – your project </w:t>
+      </w:r>
+    </w:p>
+    <w:p>
+      <w:pPr>
+        <w:pStyle w:val="ListParagraph"/>
+        <w:ind w:left="1080"/>
+      </w:pPr>
+    </w:p>
+    <w:p>
+      <w:pPr>
+        <w:pStyle w:val="ListParagraph"/>
+        <w:ind w:left="1080"/>
+      </w:pPr>
+      <w:r>
+        <w:t xml:space="preserve">As you are using 2 machines </w:t>
+      </w:r>
+      <w:proofErr w:type="gramStart"/>
+      <w:r>
+        <w:t>-  result</w:t>
+      </w:r>
+      <w:proofErr w:type="gramEnd"/>
+      <w:r>
+        <w:t xml:space="preserve"> is two machines </w:t>
+      </w:r>
+    </w:p>
+    <w:p>
+      <w:pPr>
+        <w:pStyle w:val="ListParagraph"/>
+        <w:ind w:left="1080"/>
+      </w:pPr>
+      <w:r>
+        <w:drawing>
+          <wp:inline distT="0" distB="0" distL="0" distR="0" wp14:anchorId="343AEB9D" wp14:editId="30242101">
+            <wp:extent cx="5731510" cy="869950"/>
+            <wp:effectExtent l="0" t="0" r="2540" b="6350"/>
+            <wp:docPr id="40" name="Picture 40"/>
+            <wp:cNvGraphicFramePr>
+              <a:graphicFrameLocks xmlns:a="http://schemas.openxmlformats.org/drawingml/2006/main" noChangeAspect="1"/>
+            </wp:cNvGraphicFramePr>
+            <a:graphic xmlns:a="http://schemas.openxmlformats.org/drawingml/2006/main">
+              <a:graphicData uri="http://schemas.openxmlformats.org/drawingml/2006/picture">
+                <pic:pic xmlns:pic="http://schemas.openxmlformats.org/drawingml/2006/picture">
+                  <pic:nvPicPr>
+                    <pic:cNvPr id="1" name=""/>
+                    <pic:cNvPicPr/>
+                  </pic:nvPicPr>
+                  <pic:blipFill>
+                    <a:blip r:embed="rId46"/>
+                    <a:stretch>
+                      <a:fillRect/>
+                    </a:stretch>
+                  </pic:blipFill>
+                  <pic:spPr>
+                    <a:xfrm>
+                      <a:off x="0" y="0"/>
+                      <a:ext cx="5731510" cy="869950"/>
+                    </a:xfrm>
+                    <a:prstGeom prst="rect">
+                      <a:avLst/>
+                    </a:prstGeom>
+                  </pic:spPr>
+                </pic:pic>
+              </a:graphicData>
+            </a:graphic>
+          </wp:inline>
+        </w:drawing>
+      </w:r>
+    </w:p>
+    <w:p>
+      <w:pPr>
+        <w:pStyle w:val="ListParagraph"/>
+        <w:ind w:left="1080"/>
+      </w:pPr>
+    </w:p>
+    <w:p>
+      <w:pPr>
+        <w:pStyle w:val="ListParagraph"/>
+        <w:ind w:left="1080"/>
+      </w:pPr>
+      <w:r>
+        <w:t xml:space="preserve">Commit the 4 user changes into the repo using </w:t>
+      </w:r>
+      <w:proofErr w:type="spellStart"/>
+      <w:r>
+        <w:t>github</w:t>
+      </w:r>
+      <w:proofErr w:type="spellEnd"/>
+      <w:r>
+        <w:t xml:space="preserve"> desktop </w:t>
+      </w:r>
+    </w:p>
+    <w:p>
+      <w:pPr>
+        <w:pStyle w:val="ListParagraph"/>
+        <w:ind w:left="1080"/>
+      </w:pPr>
+      <w:r>
+        <w:lastRenderedPageBreak/>
+        <w:drawing>
+          <wp:inline distT="0" distB="0" distL="0" distR="0" wp14:anchorId="2E7D17A5" wp14:editId="3935C854">
+            <wp:extent cx="5731510" cy="2957830"/>
+            <wp:effectExtent l="0" t="0" r="2540" b="0"/>
+            <wp:docPr id="41" name="Picture 41"/>
+            <wp:cNvGraphicFramePr>
+              <a:graphicFrameLocks xmlns:a="http://schemas.openxmlformats.org/drawingml/2006/main" noChangeAspect="1"/>
+            </wp:cNvGraphicFramePr>
+            <a:graphic xmlns:a="http://schemas.openxmlformats.org/drawingml/2006/main">
+              <a:graphicData uri="http://schemas.openxmlformats.org/drawingml/2006/picture">
+                <pic:pic xmlns:pic="http://schemas.openxmlformats.org/drawingml/2006/picture">
+                  <pic:nvPicPr>
+                    <pic:cNvPr id="1" name=""/>
+                    <pic:cNvPicPr/>
+                  </pic:nvPicPr>
+                  <pic:blipFill>
+                    <a:blip r:embed="rId47"/>
+                    <a:stretch>
+                      <a:fillRect/>
+                    </a:stretch>
+                  </pic:blipFill>
+                  <pic:spPr>
+                    <a:xfrm>
+                      <a:off x="0" y="0"/>
+                      <a:ext cx="5731510" cy="2957830"/>
+                    </a:xfrm>
+                    <a:prstGeom prst="rect">
+                      <a:avLst/>
+                    </a:prstGeom>
+                  </pic:spPr>
+                </pic:pic>
+              </a:graphicData>
+            </a:graphic>
+          </wp:inline>
+        </w:drawing>
+      </w:r>
+    </w:p>
+    <w:p>
+      <w:pPr>
+        <w:pStyle w:val="ListParagraph"/>
+        <w:ind w:left="1080"/>
+      </w:pPr>
+    </w:p>
+    <w:p>
+      <w:pPr>
+        <w:pStyle w:val="ListParagraph"/>
+        <w:ind w:left="1080"/>
+      </w:pPr>
+      <w:r>
+        <w:t xml:space="preserve">Then push the changes to origin </w:t>
+      </w:r>
+    </w:p>
+    <w:p>
+      <w:pPr>
+        <w:pStyle w:val="ListParagraph"/>
+        <w:ind w:left="1080"/>
+      </w:pPr>
+    </w:p>
+    <w:p>
+      <w:pPr>
+        <w:pStyle w:val="ListParagraph"/>
+        <w:ind w:left="1080"/>
+      </w:pPr>
+    </w:p>
+    <w:p>
+      <w:pPr>
+        <w:pStyle w:val="ListParagraph"/>
+        <w:ind w:left="1080"/>
+      </w:pPr>
+      <w:proofErr w:type="spellStart"/>
+      <w:r>
+        <w:t>CircleCI</w:t>
+      </w:r>
+      <w:proofErr w:type="spellEnd"/>
+      <w:r>
+        <w:t xml:space="preserve"> initiate the auto run based on your commit – </w:t>
+      </w:r>
+    </w:p>
+    <w:p>
+      <w:pPr>
+        <w:pStyle w:val="ListParagraph"/>
+        <w:ind w:left="1080"/>
+      </w:pPr>
+      <w:r>
+        <w:drawing>
+          <wp:inline distT="0" distB="0" distL="0" distR="0" wp14:anchorId="50B893CF" wp14:editId="7537C8A2">
+            <wp:extent cx="5731510" cy="3096895"/>
+            <wp:effectExtent l="0" t="0" r="2540" b="8255"/>
+            <wp:docPr id="42" name="Picture 42"/>
+            <wp:cNvGraphicFramePr>
+              <a:graphicFrameLocks xmlns:a="http://schemas.openxmlformats.org/drawingml/2006/main" noChangeAspect="1"/>
+            </wp:cNvGraphicFramePr>
+            <a:graphic xmlns:a="http://schemas.openxmlformats.org/drawingml/2006/main">
+              <a:graphicData uri="http://schemas.openxmlformats.org/drawingml/2006/picture">
+                <pic:pic xmlns:pic="http://schemas.openxmlformats.org/drawingml/2006/picture">
+                  <pic:nvPicPr>
+                    <pic:cNvPr id="1" name=""/>
+                    <pic:cNvPicPr/>
+                  </pic:nvPicPr>
+                  <pic:blipFill>
+                    <a:blip r:embed="rId48"/>
+                    <a:stretch>
+                      <a:fillRect/>
+                    </a:stretch>
+                  </pic:blipFill>
+                  <pic:spPr>
+                    <a:xfrm>
+                      <a:off x="0" y="0"/>
+                      <a:ext cx="5731510" cy="3096895"/>
+                    </a:xfrm>
+                    <a:prstGeom prst="rect">
+                      <a:avLst/>
+                    </a:prstGeom>
+                  </pic:spPr>
+                </pic:pic>
+              </a:graphicData>
+            </a:graphic>
+          </wp:inline>
+        </w:drawing>
+      </w:r>
+    </w:p>
+    <w:p>
+      <w:pPr>
+        <w:pStyle w:val="ListParagraph"/>
+        <w:ind w:left="1080"/>
+      </w:pPr>
+    </w:p>
+    <w:p>
+      <w:pPr>
+        <w:pStyle w:val="ListParagraph"/>
+        <w:ind w:left="1080"/>
+      </w:pPr>
+      <w:r>
+        <w:t xml:space="preserve">Your tests are running exactly similar to the </w:t>
+      </w:r>
+      <w:proofErr w:type="gramStart"/>
+      <w:r>
+        <w:t>CLI  statements</w:t>
+      </w:r>
+      <w:proofErr w:type="gramEnd"/>
+      <w:r>
+        <w:t xml:space="preserve"> </w:t>
+      </w:r>
+    </w:p>
+    <w:p>
+      <w:pPr>
+        <w:pStyle w:val="ListParagraph"/>
+        <w:ind w:left="1080"/>
+      </w:pPr>
+    </w:p>
+    <w:p>
+      <w:pPr>
+        <w:pStyle w:val="ListParagraph"/>
+        <w:ind w:left="1080"/>
+      </w:pPr>
+      <w:r>
+        <w:lastRenderedPageBreak/>
+        <w:drawing>
+          <wp:inline distT="0" distB="0" distL="0" distR="0" wp14:anchorId="702EBF30" wp14:editId="789385C2">
+            <wp:extent cx="5731510" cy="3150870"/>
+            <wp:effectExtent l="0" t="0" r="2540" b="0"/>
+            <wp:docPr id="43" name="Picture 43"/>
+            <wp:cNvGraphicFramePr>
+              <a:graphicFrameLocks xmlns:a="http://schemas.openxmlformats.org/drawingml/2006/main" noChangeAspect="1"/>
+            </wp:cNvGraphicFramePr>
+            <a:graphic xmlns:a="http://schemas.openxmlformats.org/drawingml/2006/main">
+              <a:graphicData uri="http://schemas.openxmlformats.org/drawingml/2006/picture">
+                <pic:pic xmlns:pic="http://schemas.openxmlformats.org/drawingml/2006/picture">
+                  <pic:nvPicPr>
+                    <pic:cNvPr id="1" name=""/>
+                    <pic:cNvPicPr/>
+                  </pic:nvPicPr>
+                  <pic:blipFill>
+                    <a:blip r:embed="rId49"/>
+                    <a:stretch>
+                      <a:fillRect/>
+                    </a:stretch>
+                  </pic:blipFill>
+                  <pic:spPr>
+                    <a:xfrm>
+                      <a:off x="0" y="0"/>
+                      <a:ext cx="5731510" cy="3150870"/>
+                    </a:xfrm>
+                    <a:prstGeom prst="rect">
+                      <a:avLst/>
+                    </a:prstGeom>
+                  </pic:spPr>
+                </pic:pic>
+              </a:graphicData>
+            </a:graphic>
+          </wp:inline>
+        </w:drawing>
+      </w:r>
+    </w:p>
+    <w:p>
+      <w:pPr>
+        <w:pStyle w:val="ListParagraph"/>
+        <w:ind w:left="1080"/>
+      </w:pPr>
+    </w:p>
+    <w:p>
+      <w:pPr>
+        <w:pStyle w:val="ListParagraph"/>
+        <w:ind w:left="1080"/>
+      </w:pPr>
+    </w:p>
+    <w:p>
+      <w:pPr>
+        <w:pStyle w:val="ListParagraph"/>
+        <w:ind w:left="1080"/>
+      </w:pPr>
+      <w:r>
+        <w:t>In cypress cloud we can observe test runs –</w:t>
+      </w:r>
+    </w:p>
+    <w:p>
+      <w:pPr>
+        <w:pStyle w:val="ListParagraph"/>
+        <w:ind w:left="1080"/>
+      </w:pPr>
+      <w:r>
+        <w:drawing>
+          <wp:inline distT="0" distB="0" distL="0" distR="0" wp14:anchorId="78CB09C6" wp14:editId="7A899724">
+            <wp:extent cx="5731510" cy="972820"/>
+            <wp:effectExtent l="0" t="0" r="2540" b="0"/>
+            <wp:docPr id="44" name="Picture 44"/>
+            <wp:cNvGraphicFramePr>
+              <a:graphicFrameLocks xmlns:a="http://schemas.openxmlformats.org/drawingml/2006/main" noChangeAspect="1"/>
+            </wp:cNvGraphicFramePr>
+            <a:graphic xmlns:a="http://schemas.openxmlformats.org/drawingml/2006/main">
+              <a:graphicData uri="http://schemas.openxmlformats.org/drawingml/2006/picture">
+                <pic:pic xmlns:pic="http://schemas.openxmlformats.org/drawingml/2006/picture">
+                  <pic:nvPicPr>
+                    <pic:cNvPr id="1" name=""/>
+                    <pic:cNvPicPr/>
+                  </pic:nvPicPr>
+                  <pic:blipFill>
+                    <a:blip r:embed="rId50"/>
+                    <a:stretch>
+                      <a:fillRect/>
+                    </a:stretch>
+                  </pic:blipFill>
+                  <pic:spPr>
+                    <a:xfrm>
+                      <a:off x="0" y="0"/>
+                      <a:ext cx="5731510" cy="972820"/>
+                    </a:xfrm>
+                    <a:prstGeom prst="rect">
+                      <a:avLst/>
+                    </a:prstGeom>
+                  </pic:spPr>
+                </pic:pic>
+              </a:graphicData>
+            </a:graphic>
+          </wp:inline>
+        </w:drawing>
+      </w:r>
+    </w:p>
+    <w:p>
+      <w:pPr>
+        <w:pStyle w:val="ListParagraph"/>
+        <w:ind w:left="1080"/>
+      </w:pPr>
+    </w:p>
+    <w:p>
+      <w:pPr>
+        <w:pStyle w:val="ListParagraph"/>
+        <w:ind w:left="1080"/>
+      </w:pPr>
+      <w:r>
+        <w:t xml:space="preserve">Expand the results </w:t>
+      </w:r>
+    </w:p>
+    <w:p>
+      <w:pPr>
+        <w:pStyle w:val="ListParagraph"/>
+        <w:ind w:left="1080"/>
+      </w:pPr>
+    </w:p>
+    <w:p>
+      <w:pPr>
+        <w:pStyle w:val="ListParagraph"/>
+        <w:ind w:left="1080"/>
+      </w:pPr>
+      <w:r>
+        <w:t xml:space="preserve">In the resulting screen you can see the test results </w:t>
+      </w:r>
+    </w:p>
+    <w:p>
+      <w:pPr>
+        <w:pStyle w:val="ListParagraph"/>
+        <w:ind w:left="1080"/>
+      </w:pPr>
+      <w:r>
+        <w:drawing>
+          <wp:inline distT="0" distB="0" distL="0" distR="0" wp14:anchorId="01B17201" wp14:editId="0706D757">
+            <wp:extent cx="5731510" cy="2823845"/>
+            <wp:effectExtent l="0" t="0" r="2540" b="0"/>
+            <wp:docPr id="46" name="Picture 46"/>
+            <wp:cNvGraphicFramePr>
+              <a:graphicFrameLocks xmlns:a="http://schemas.openxmlformats.org/drawingml/2006/main" noChangeAspect="1"/>
+            </wp:cNvGraphicFramePr>
+            <a:graphic xmlns:a="http://schemas.openxmlformats.org/drawingml/2006/main">
+              <a:graphicData uri="http://schemas.openxmlformats.org/drawingml/2006/picture">
+                <pic:pic xmlns:pic="http://schemas.openxmlformats.org/drawingml/2006/picture">
+                  <pic:nvPicPr>
+                    <pic:cNvPr id="1" name=""/>
+                    <pic:cNvPicPr/>
+                  </pic:nvPicPr>
+                  <pic:blipFill>
+                    <a:blip r:embed="rId51"/>
+                    <a:stretch>
+                      <a:fillRect/>
+                    </a:stretch>
+                  </pic:blipFill>
+                  <pic:spPr>
+                    <a:xfrm>
+                      <a:off x="0" y="0"/>
+                      <a:ext cx="5731510" cy="2823845"/>
+                    </a:xfrm>
+                    <a:prstGeom prst="rect">
+                      <a:avLst/>
+                    </a:prstGeom>
+                  </pic:spPr>
+                </pic:pic>
+              </a:graphicData>
+            </a:graphic>
+          </wp:inline>
+        </w:drawing>
+      </w:r>
+    </w:p>
+    <w:p>
+      <w:pPr>
+        <w:pStyle w:val="ListParagraph"/>
+        <w:ind w:left="1080"/>
+      </w:pPr>
+    </w:p>
+    <w:p>
+      <w:pPr>
+        <w:pStyle w:val="ListParagraph"/>
+        <w:ind w:left="1080"/>
+        <w:rPr>
+          <w:rFonts w:ascii="Segoe UI" w:hAnsi="Segoe UI" w:cs="Segoe UI"/>
+          <w:color w:val="2E3247"/>
+          <w:shd w:val="clear" w:color="auto" w:fill="F3F4FA"/>
+        </w:rPr>
+      </w:pPr>
+      <w:r>
+        <w:t xml:space="preserve">Click on see </w:t>
+      </w:r>
+      <w:proofErr w:type="gramStart"/>
+      <w:r>
+        <w:t>analysis  for</w:t>
+      </w:r>
+      <w:proofErr w:type="gramEnd"/>
+      <w:r>
+        <w:t xml:space="preserve"> – </w:t>
+      </w:r>
+      <w:r>
+        <w:rPr>
+          <w:rFonts w:ascii="Segoe UI" w:hAnsi="Segoe UI" w:cs="Segoe UI"/>
+          <w:color w:val="2E3247"/>
+          <w:shd w:val="clear" w:color="auto" w:fill="F3F4FA"/>
+        </w:rPr>
+        <w:t>Parallelization</w:t>
+      </w:r>
+    </w:p>
+    <w:p>
+      <w:pPr>
+        <w:pStyle w:val="ListParagraph"/>
+        <w:ind w:left="1080"/>
+      </w:pPr>
+      <w:r>
+        <w:lastRenderedPageBreak/>
+        <w:drawing>
+          <wp:inline distT="0" distB="0" distL="0" distR="0" wp14:anchorId="7AF62995" wp14:editId="645F560F">
+            <wp:extent cx="5731510" cy="1221105"/>
+            <wp:effectExtent l="0" t="0" r="2540" b="0"/>
+            <wp:docPr id="48" name="Picture 48"/>
+            <wp:cNvGraphicFramePr>
+              <a:graphicFrameLocks xmlns:a="http://schemas.openxmlformats.org/drawingml/2006/main" noChangeAspect="1"/>
+            </wp:cNvGraphicFramePr>
+            <a:graphic xmlns:a="http://schemas.openxmlformats.org/drawingml/2006/main">
+              <a:graphicData uri="http://schemas.openxmlformats.org/drawingml/2006/picture">
+                <pic:pic xmlns:pic="http://schemas.openxmlformats.org/drawingml/2006/picture">
+                  <pic:nvPicPr>
+                    <pic:cNvPr id="1" name=""/>
+                    <pic:cNvPicPr/>
+                  </pic:nvPicPr>
+                  <pic:blipFill>
+                    <a:blip r:embed="rId52"/>
+                    <a:stretch>
+                      <a:fillRect/>
+                    </a:stretch>
+                  </pic:blipFill>
+                  <pic:spPr>
+                    <a:xfrm>
+                      <a:off x="0" y="0"/>
+                      <a:ext cx="5731510" cy="1221105"/>
+                    </a:xfrm>
+                    <a:prstGeom prst="rect">
+                      <a:avLst/>
+                    </a:prstGeom>
+                  </pic:spPr>
+                </pic:pic>
+              </a:graphicData>
+            </a:graphic>
+          </wp:inline>
+        </w:drawing>
+      </w:r>
+    </w:p>
+    <w:p>
+      <w:pPr>
+        <w:pStyle w:val="ListParagraph"/>
+        <w:ind w:left="1080"/>
+      </w:pPr>
+    </w:p>
+    <w:p>
+      <w:pPr>
+        <w:pStyle w:val="ListParagraph"/>
+        <w:ind w:left="1080"/>
+      </w:pPr>
+    </w:p>
+    <w:p>
+      <w:pPr>
+        <w:pStyle w:val="ListParagraph"/>
+        <w:ind w:left="1080"/>
+      </w:pPr>
+      <w:r>
+        <w:t xml:space="preserve">We can analyse the machine wise results </w:t>
+      </w:r>
+    </w:p>
+    <w:p>
+      <w:pPr>
+        <w:pStyle w:val="ListParagraph"/>
+        <w:ind w:left="1080"/>
+      </w:pPr>
+      <w:r>
+        <w:t xml:space="preserve">Spec wise results to understand the </w:t>
       </w:r>
       <w:bookmarkStart w:id="0" w:name="_GoBack"/>
       <w:bookmarkEnd w:id="0"/>
       <w:r>
-        <w:rPr>
-          <w:rFonts w:ascii="Consolas" w:eastAsia="Times New Roman" w:hAnsi="Consolas" w:cs="Times New Roman"/>
-          <w:color w:val="6A9955"/>
-          <w:sz w:val="21"/>
-          <w:szCs w:val="21"/>
-          <w:lang w:eastAsia="en-IN"/>
-        </w:rPr>
-        <w:t xml:space="preserve"> parallel instances</w:t>
-      </w:r>
+        <w:t xml:space="preserve">failures. </w:t>
+      </w:r>
+    </w:p>
+    <w:p>
+      <w:pPr>
+        <w:pStyle w:val="ListParagraph"/>
+        <w:ind w:left="1080"/>
+      </w:pPr>
+    </w:p>
+    <w:p>
+      <w:pPr>
+        <w:pStyle w:val="ListParagraph"/>
+        <w:ind w:left="1080"/>
+      </w:pPr>
     </w:p>
     <w:p>
       <w:pPr>
@@ -5215,7 +5825,7 @@
 </file>
 
 <file path=customXml/itemProps1.xml><?xml version="1.0" encoding="utf-8"?>
-<ds:datastoreItem xmlns:ds="http://schemas.openxmlformats.org/officeDocument/2006/customXml" ds:itemID="{51CE49F6-43A6-43D8-8ECA-2020C3A9B3AD}">
+<ds:datastoreItem xmlns:ds="http://schemas.openxmlformats.org/officeDocument/2006/customXml" ds:itemID="{C8FEE29C-5AB5-43DF-86CD-F4E423733E7C}">
   <ds:schemaRefs>
     <ds:schemaRef ds:uri="http://schemas.openxmlformats.org/officeDocument/2006/bibliography"/>
   </ds:schemaRefs>

</xml_diff>